<commit_message>
Completed Encapsulation - Lab
</commit_message>
<xml_diff>
--- a/JAVA OPP Oct. 2022/02 Encapsulation - Lab/Problems Description - Encapsulation - Lab.docx
+++ b/JAVA OPP Oct. 2022/02 Encapsulation - Lab/Problems Description - Encapsulation - Lab.docx
@@ -17,9 +17,6 @@
     <w:p>
       <w:pPr>
         <w:jc w:val="center"/>
-        <w:rPr>
-          <w:lang w:val="bg-BG"/>
-        </w:rPr>
       </w:pPr>
       <w:r>
         <w:t xml:space="preserve">This document defines the </w:t>
@@ -88,6 +85,47 @@
       </w:hyperlink>
       <w:r>
         <w:t>.</w:t>
+      </w:r>
+    </w:p>
+    <w:p>
+      <w:hyperlink r:id="rId10" w:history="1">
+        <w:r>
+          <w:rPr>
+            <w:rStyle w:val="Hyperlink"/>
+          </w:rPr>
+          <w:t>https://www.youtube.com/watch?v=pJzYP253_K4&amp;t=7444s</w:t>
+        </w:r>
+      </w:hyperlink>
+      <w:r>
+        <w:t xml:space="preserve"> </w:t>
+      </w:r>
+    </w:p>
+    <w:p>
+      <w:pPr>
+        <w:rPr>
+          <w:sz w:val="20"/>
+          <w:szCs w:val="20"/>
+          <w:lang w:val="en-GB"/>
+        </w:rPr>
+      </w:pPr>
+      <w:hyperlink r:id="rId11" w:history="1">
+        <w:r>
+          <w:rPr>
+            <w:rStyle w:val="Hyperlink"/>
+            <w:sz w:val="20"/>
+            <w:szCs w:val="20"/>
+            <w:lang w:val="bg-BG"/>
+          </w:rPr>
+          <w:t>https://softuni.bg/trainings/resources/video/69701/video-24-february-2022-dimo-georgiev-java-oop-february-2022/3587</w:t>
+        </w:r>
+      </w:hyperlink>
+      <w:r>
+        <w:rPr>
+          <w:sz w:val="20"/>
+          <w:szCs w:val="20"/>
+          <w:lang w:val="en-GB"/>
+        </w:rPr>
+        <w:t xml:space="preserve"> </w:t>
       </w:r>
     </w:p>
     <w:p>
@@ -1840,6 +1878,7 @@
                 <w:bCs/>
                 <w:noProof/>
               </w:rPr>
+              <w:lastRenderedPageBreak/>
               <w:t>4</w:t>
             </w:r>
           </w:p>
@@ -1894,7 +1933,6 @@
                 <w:bCs/>
                 <w:noProof/>
               </w:rPr>
-              <w:lastRenderedPageBreak/>
               <w:t>Anna Glen 21</w:t>
             </w:r>
           </w:p>
@@ -1936,7 +1974,6 @@
                 <w:bCs/>
                 <w:noProof/>
               </w:rPr>
-              <w:lastRenderedPageBreak/>
               <w:t>Anna Glen is 21 years old.</w:t>
             </w:r>
           </w:p>
@@ -1991,7 +2028,6 @@
                 <w:bCs/>
                 <w:noProof/>
               </w:rPr>
-              <w:lastRenderedPageBreak/>
               <w:t>Sara Cameron is 21 years old.</w:t>
             </w:r>
           </w:p>
@@ -2080,7 +2116,7 @@
                     <pic:cNvPicPr/>
                   </pic:nvPicPr>
                   <pic:blipFill>
-                    <a:blip r:embed="rId10"/>
+                    <a:blip r:embed="rId12"/>
                     <a:stretch>
                       <a:fillRect/>
                     </a:stretch>
@@ -2146,7 +2182,7 @@
                     <pic:cNvPicPr/>
                   </pic:nvPicPr>
                   <pic:blipFill>
-                    <a:blip r:embed="rId11"/>
+                    <a:blip r:embed="rId13"/>
                     <a:stretch>
                       <a:fillRect/>
                     </a:stretch>
@@ -2226,7 +2262,7 @@
                     <pic:cNvPicPr/>
                   </pic:nvPicPr>
                   <pic:blipFill>
-                    <a:blip r:embed="rId12"/>
+                    <a:blip r:embed="rId14"/>
                     <a:stretch>
                       <a:fillRect/>
                     </a:stretch>
@@ -2588,8 +2624,18 @@
                 <w:color w:val="000000"/>
                 <w:szCs w:val="18"/>
               </w:rPr>
-              <w:t>String[] args</w:t>
-            </w:r>
+              <w:t xml:space="preserve">String[] </w:t>
+            </w:r>
+            <w:proofErr w:type="spellStart"/>
+            <w:r>
+              <w:rPr>
+                <w:rFonts w:ascii="Courier New" w:eastAsia="Times New Roman" w:hAnsi="Courier New" w:cs="Courier New"/>
+                <w:color w:val="000000"/>
+                <w:szCs w:val="18"/>
+              </w:rPr>
+              <w:t>args</w:t>
+            </w:r>
+            <w:proofErr w:type="spellEnd"/>
             <w:r>
               <w:rPr>
                 <w:rFonts w:ascii="Courier New" w:eastAsia="Times New Roman" w:hAnsi="Courier New" w:cs="Courier New"/>
@@ -2689,6 +2735,7 @@
                 <w:color w:val="000000"/>
                 <w:szCs w:val="18"/>
               </w:rPr>
+              <w:lastRenderedPageBreak/>
               <w:t>InputStreamReader(</w:t>
             </w:r>
             <w:r>
@@ -2745,7 +2792,16 @@
                 <w:color w:val="000000"/>
                 <w:szCs w:val="18"/>
               </w:rPr>
-              <w:t>n = Integer.</w:t>
+              <w:t xml:space="preserve">n = </w:t>
+            </w:r>
+            <w:proofErr w:type="spellStart"/>
+            <w:r>
+              <w:rPr>
+                <w:rFonts w:ascii="Courier New" w:eastAsia="Times New Roman" w:hAnsi="Courier New" w:cs="Courier New"/>
+                <w:color w:val="000000"/>
+                <w:szCs w:val="18"/>
+              </w:rPr>
+              <w:t>Integer.</w:t>
             </w:r>
             <w:r>
               <w:rPr>
@@ -2758,6 +2814,7 @@
               </w:rPr>
               <w:t>parseInt</w:t>
             </w:r>
+            <w:proofErr w:type="spellEnd"/>
             <w:r>
               <w:rPr>
                 <w:rFonts w:ascii="Courier New" w:eastAsia="Times New Roman" w:hAnsi="Courier New" w:cs="Courier New"/>
@@ -2767,6 +2824,7 @@
               </w:rPr>
               <w:t>(</w:t>
             </w:r>
+            <w:proofErr w:type="spellStart"/>
             <w:r>
               <w:rPr>
                 <w:rFonts w:ascii="Courier New" w:eastAsia="Times New Roman" w:hAnsi="Courier New" w:cs="Courier New"/>
@@ -2784,6 +2842,7 @@
               </w:rPr>
               <w:t>readLine</w:t>
             </w:r>
+            <w:proofErr w:type="spellEnd"/>
             <w:r>
               <w:rPr>
                 <w:rFonts w:ascii="Courier New" w:eastAsia="Times New Roman" w:hAnsi="Courier New" w:cs="Courier New"/>
@@ -2845,15 +2904,6 @@
                 <w:lang w:val="bg-BG"/>
               </w:rPr>
               <w:br/>
-            </w:r>
-            <w:r>
-              <w:rPr>
-                <w:rFonts w:ascii="Courier New" w:eastAsia="Times New Roman" w:hAnsi="Courier New" w:cs="Courier New"/>
-                <w:color w:val="000000"/>
-                <w:szCs w:val="18"/>
-                <w:lang w:val="bg-BG"/>
-              </w:rPr>
-              <w:lastRenderedPageBreak/>
               <w:t xml:space="preserve">    </w:t>
             </w:r>
             <w:r>
@@ -2885,13 +2935,23 @@
               </w:rPr>
               <w:t xml:space="preserve">int </w:t>
             </w:r>
+            <w:proofErr w:type="spellStart"/>
             <w:r>
               <w:rPr>
                 <w:rFonts w:ascii="Courier New" w:eastAsia="Times New Roman" w:hAnsi="Courier New" w:cs="Courier New"/>
                 <w:color w:val="000000"/>
                 <w:szCs w:val="18"/>
               </w:rPr>
-              <w:t xml:space="preserve">i = </w:t>
+              <w:t>i</w:t>
+            </w:r>
+            <w:proofErr w:type="spellEnd"/>
+            <w:r>
+              <w:rPr>
+                <w:rFonts w:ascii="Courier New" w:eastAsia="Times New Roman" w:hAnsi="Courier New" w:cs="Courier New"/>
+                <w:color w:val="000000"/>
+                <w:szCs w:val="18"/>
+              </w:rPr>
+              <w:t xml:space="preserve"> = </w:t>
             </w:r>
             <w:r>
               <w:rPr>
@@ -2907,7 +2967,43 @@
                 <w:color w:val="000000"/>
                 <w:szCs w:val="18"/>
               </w:rPr>
-              <w:t>; i &lt; n; i++) {</w:t>
+              <w:t xml:space="preserve">; </w:t>
+            </w:r>
+            <w:proofErr w:type="spellStart"/>
+            <w:r>
+              <w:rPr>
+                <w:rFonts w:ascii="Courier New" w:eastAsia="Times New Roman" w:hAnsi="Courier New" w:cs="Courier New"/>
+                <w:color w:val="000000"/>
+                <w:szCs w:val="18"/>
+              </w:rPr>
+              <w:t>i</w:t>
+            </w:r>
+            <w:proofErr w:type="spellEnd"/>
+            <w:r>
+              <w:rPr>
+                <w:rFonts w:ascii="Courier New" w:eastAsia="Times New Roman" w:hAnsi="Courier New" w:cs="Courier New"/>
+                <w:color w:val="000000"/>
+                <w:szCs w:val="18"/>
+              </w:rPr>
+              <w:t xml:space="preserve"> &lt; n; </w:t>
+            </w:r>
+            <w:proofErr w:type="spellStart"/>
+            <w:r>
+              <w:rPr>
+                <w:rFonts w:ascii="Courier New" w:eastAsia="Times New Roman" w:hAnsi="Courier New" w:cs="Courier New"/>
+                <w:color w:val="000000"/>
+                <w:szCs w:val="18"/>
+              </w:rPr>
+              <w:t>i</w:t>
+            </w:r>
+            <w:proofErr w:type="spellEnd"/>
+            <w:r>
+              <w:rPr>
+                <w:rFonts w:ascii="Courier New" w:eastAsia="Times New Roman" w:hAnsi="Courier New" w:cs="Courier New"/>
+                <w:color w:val="000000"/>
+                <w:szCs w:val="18"/>
+              </w:rPr>
+              <w:t>++) {</w:t>
             </w:r>
             <w:r>
               <w:rPr>
@@ -2925,17 +3021,27 @@
                 <w:color w:val="000000"/>
                 <w:szCs w:val="18"/>
               </w:rPr>
-              <w:t>String[] input = reader.</w:t>
-            </w:r>
+              <w:t xml:space="preserve">String[] input = </w:t>
+            </w:r>
+            <w:proofErr w:type="spellStart"/>
             <w:r>
               <w:rPr>
                 <w:rFonts w:ascii="Courier New" w:eastAsia="Times New Roman" w:hAnsi="Courier New" w:cs="Courier New"/>
-                <w:noProof/>
                 <w:color w:val="000000"/>
                 <w:szCs w:val="18"/>
               </w:rPr>
+              <w:t>reader.</w:t>
+            </w:r>
+            <w:r>
+              <w:rPr>
+                <w:rFonts w:ascii="Courier New" w:eastAsia="Times New Roman" w:hAnsi="Courier New" w:cs="Courier New"/>
+                <w:noProof/>
+                <w:color w:val="000000"/>
+                <w:szCs w:val="18"/>
+              </w:rPr>
               <w:t>readLine</w:t>
             </w:r>
+            <w:proofErr w:type="spellEnd"/>
             <w:r>
               <w:rPr>
                 <w:rFonts w:ascii="Courier New" w:eastAsia="Times New Roman" w:hAnsi="Courier New" w:cs="Courier New"/>
@@ -2972,6 +3078,7 @@
               <w:br/>
               <w:t xml:space="preserve">        </w:t>
             </w:r>
+            <w:proofErr w:type="spellStart"/>
             <w:r>
               <w:rPr>
                 <w:rFonts w:ascii="Courier New" w:eastAsia="Times New Roman" w:hAnsi="Courier New" w:cs="Courier New"/>
@@ -2980,6 +3087,7 @@
               </w:rPr>
               <w:t>people.add</w:t>
             </w:r>
+            <w:proofErr w:type="spellEnd"/>
             <w:r>
               <w:rPr>
                 <w:rFonts w:ascii="Courier New" w:eastAsia="Times New Roman" w:hAnsi="Courier New" w:cs="Courier New"/>
@@ -3054,7 +3162,16 @@
                 <w:color w:val="000000"/>
                 <w:szCs w:val="18"/>
               </w:rPr>
-              <w:t>], Integer.</w:t>
+              <w:t xml:space="preserve">], </w:t>
+            </w:r>
+            <w:proofErr w:type="spellStart"/>
+            <w:r>
+              <w:rPr>
+                <w:rFonts w:ascii="Courier New" w:eastAsia="Times New Roman" w:hAnsi="Courier New" w:cs="Courier New"/>
+                <w:color w:val="000000"/>
+                <w:szCs w:val="18"/>
+              </w:rPr>
+              <w:t>Integer.</w:t>
             </w:r>
             <w:r>
               <w:rPr>
@@ -3067,6 +3184,7 @@
               </w:rPr>
               <w:t>parseInt</w:t>
             </w:r>
+            <w:proofErr w:type="spellEnd"/>
             <w:r>
               <w:rPr>
                 <w:rFonts w:ascii="Courier New" w:eastAsia="Times New Roman" w:hAnsi="Courier New" w:cs="Courier New"/>
@@ -3098,7 +3216,16 @@
                 <w:color w:val="000000"/>
                 <w:szCs w:val="18"/>
               </w:rPr>
-              <w:t>]), Double.</w:t>
+              <w:t xml:space="preserve">]), </w:t>
+            </w:r>
+            <w:proofErr w:type="spellStart"/>
+            <w:r>
+              <w:rPr>
+                <w:rFonts w:ascii="Courier New" w:eastAsia="Times New Roman" w:hAnsi="Courier New" w:cs="Courier New"/>
+                <w:color w:val="000000"/>
+                <w:szCs w:val="18"/>
+              </w:rPr>
+              <w:t>Double.</w:t>
             </w:r>
             <w:r>
               <w:rPr>
@@ -3111,6 +3238,7 @@
               </w:rPr>
               <w:t>parseDouble</w:t>
             </w:r>
+            <w:proofErr w:type="spellEnd"/>
             <w:r>
               <w:rPr>
                 <w:rFonts w:ascii="Courier New" w:eastAsia="Times New Roman" w:hAnsi="Courier New" w:cs="Courier New"/>
@@ -3188,7 +3316,16 @@
                 <w:color w:val="000000"/>
                 <w:szCs w:val="18"/>
               </w:rPr>
-              <w:t>bonus = Double.</w:t>
+              <w:t xml:space="preserve">bonus = </w:t>
+            </w:r>
+            <w:proofErr w:type="spellStart"/>
+            <w:r>
+              <w:rPr>
+                <w:rFonts w:ascii="Courier New" w:eastAsia="Times New Roman" w:hAnsi="Courier New" w:cs="Courier New"/>
+                <w:color w:val="000000"/>
+                <w:szCs w:val="18"/>
+              </w:rPr>
+              <w:t>Double.</w:t>
             </w:r>
             <w:r>
               <w:rPr>
@@ -3201,6 +3338,7 @@
               </w:rPr>
               <w:t>parseDouble</w:t>
             </w:r>
+            <w:proofErr w:type="spellEnd"/>
             <w:r>
               <w:rPr>
                 <w:rFonts w:ascii="Courier New" w:eastAsia="Times New Roman" w:hAnsi="Courier New" w:cs="Courier New"/>
@@ -3210,6 +3348,7 @@
               </w:rPr>
               <w:t>(</w:t>
             </w:r>
+            <w:proofErr w:type="spellStart"/>
             <w:r>
               <w:rPr>
                 <w:rFonts w:ascii="Courier New" w:eastAsia="Times New Roman" w:hAnsi="Courier New" w:cs="Courier New"/>
@@ -3227,6 +3366,7 @@
               </w:rPr>
               <w:t>readLine</w:t>
             </w:r>
+            <w:proofErr w:type="spellEnd"/>
             <w:r>
               <w:rPr>
                 <w:rFonts w:ascii="Courier New" w:eastAsia="Times New Roman" w:hAnsi="Courier New" w:cs="Courier New"/>
@@ -3270,7 +3410,25 @@
                 <w:color w:val="000000"/>
                 <w:szCs w:val="18"/>
               </w:rPr>
-              <w:t>Person person : people</w:t>
+              <w:t xml:space="preserve">Person </w:t>
+            </w:r>
+            <w:proofErr w:type="spellStart"/>
+            <w:r>
+              <w:rPr>
+                <w:rFonts w:ascii="Courier New" w:eastAsia="Times New Roman" w:hAnsi="Courier New" w:cs="Courier New"/>
+                <w:color w:val="000000"/>
+                <w:szCs w:val="18"/>
+              </w:rPr>
+              <w:t>person</w:t>
+            </w:r>
+            <w:proofErr w:type="spellEnd"/>
+            <w:r>
+              <w:rPr>
+                <w:rFonts w:ascii="Courier New" w:eastAsia="Times New Roman" w:hAnsi="Courier New" w:cs="Courier New"/>
+                <w:color w:val="000000"/>
+                <w:szCs w:val="18"/>
+              </w:rPr>
+              <w:t xml:space="preserve"> : people</w:t>
             </w:r>
             <w:r>
               <w:rPr>
@@ -3299,6 +3457,7 @@
               <w:br/>
               <w:t xml:space="preserve">        </w:t>
             </w:r>
+            <w:proofErr w:type="spellStart"/>
             <w:r>
               <w:rPr>
                 <w:rFonts w:ascii="Courier New" w:eastAsia="Times New Roman" w:hAnsi="Courier New" w:cs="Courier New"/>
@@ -3314,7 +3473,17 @@
                 <w:color w:val="000000"/>
                 <w:szCs w:val="18"/>
               </w:rPr>
-              <w:t>increaseSalary(</w:t>
+              <w:t>increaseSalary</w:t>
+            </w:r>
+            <w:proofErr w:type="spellEnd"/>
+            <w:r>
+              <w:rPr>
+                <w:rFonts w:ascii="Courier New" w:eastAsia="Times New Roman" w:hAnsi="Courier New" w:cs="Courier New"/>
+                <w:noProof/>
+                <w:color w:val="000000"/>
+                <w:szCs w:val="18"/>
+              </w:rPr>
+              <w:t>(</w:t>
             </w:r>
             <w:r>
               <w:rPr>
@@ -3334,6 +3503,7 @@
               <w:br/>
               <w:t xml:space="preserve">        </w:t>
             </w:r>
+            <w:proofErr w:type="spellStart"/>
             <w:r>
               <w:rPr>
                 <w:rFonts w:ascii="Courier New" w:eastAsia="Times New Roman" w:hAnsi="Courier New" w:cs="Courier New"/>
@@ -3362,6 +3532,7 @@
               </w:rPr>
               <w:t>.println</w:t>
             </w:r>
+            <w:proofErr w:type="spellEnd"/>
             <w:r>
               <w:rPr>
                 <w:rFonts w:ascii="Courier New" w:eastAsia="Times New Roman" w:hAnsi="Courier New" w:cs="Courier New"/>
@@ -3371,6 +3542,7 @@
               </w:rPr>
               <w:t>(</w:t>
             </w:r>
+            <w:proofErr w:type="spellStart"/>
             <w:r>
               <w:rPr>
                 <w:rFonts w:ascii="Courier New" w:eastAsia="Times New Roman" w:hAnsi="Courier New" w:cs="Courier New"/>
@@ -3388,6 +3560,7 @@
               </w:rPr>
               <w:t>toString</w:t>
             </w:r>
+            <w:proofErr w:type="spellEnd"/>
             <w:r>
               <w:rPr>
                 <w:rFonts w:ascii="Courier New" w:eastAsia="Times New Roman" w:hAnsi="Courier New" w:cs="Courier New"/>
@@ -4184,7 +4357,7 @@
                     <pic:cNvPicPr/>
                   </pic:nvPicPr>
                   <pic:blipFill>
-                    <a:blip r:embed="rId13"/>
+                    <a:blip r:embed="rId15"/>
                     <a:stretch>
                       <a:fillRect/>
                     </a:stretch>
@@ -4255,6 +4428,7 @@
         <w:rPr>
           <w:noProof/>
         </w:rPr>
+        <w:lastRenderedPageBreak/>
         <w:drawing>
           <wp:inline distT="0" distB="0" distL="0" distR="0" wp14:anchorId="2B8921C0" wp14:editId="46E08F1A">
             <wp:extent cx="6626225" cy="1413510"/>
@@ -4271,7 +4445,7 @@
                     <pic:cNvPicPr/>
                   </pic:nvPicPr>
                   <pic:blipFill>
-                    <a:blip r:embed="rId14"/>
+                    <a:blip r:embed="rId16"/>
                     <a:stretch>
                       <a:fillRect/>
                     </a:stretch>
@@ -4342,7 +4516,6 @@
         </w:rPr>
       </w:pPr>
       <w:r>
-        <w:lastRenderedPageBreak/>
         <w:t>Validation Data</w:t>
       </w:r>
     </w:p>
@@ -4951,7 +5124,25 @@
                 <w:noProof/>
                 <w:lang w:val="bg-BG"/>
               </w:rPr>
-              <w:t> 430</w:t>
+              <w:t> </w:t>
+            </w:r>
+            <w:r>
+              <w:rPr>
+                <w:rFonts w:ascii="Consolas" w:hAnsi="Consolas"/>
+                <w:bCs/>
+                <w:noProof/>
+                <w:lang w:val="en-GB"/>
+              </w:rPr>
+              <w:t>2</w:t>
+            </w:r>
+            <w:r>
+              <w:rPr>
+                <w:rFonts w:ascii="Consolas" w:hAnsi="Consolas"/>
+                <w:bCs/>
+                <w:noProof/>
+                <w:lang w:val="bg-BG"/>
+              </w:rPr>
+              <w:t>30</w:t>
             </w:r>
           </w:p>
           <w:p>
@@ -5154,7 +5345,7 @@
                     <pic:cNvPicPr/>
                   </pic:nvPicPr>
                   <pic:blipFill>
-                    <a:blip r:embed="rId15"/>
+                    <a:blip r:embed="rId17"/>
                     <a:stretch>
                       <a:fillRect/>
                     </a:stretch>
@@ -5189,6 +5380,7 @@
         </w:rPr>
       </w:pPr>
       <w:r>
+        <w:lastRenderedPageBreak/>
         <w:t>First and Reserve Team</w:t>
       </w:r>
     </w:p>
@@ -5424,7 +5616,6 @@
         </w:rPr>
       </w:pPr>
       <w:r>
-        <w:lastRenderedPageBreak/>
         <w:t xml:space="preserve">The class should also have private method for </w:t>
       </w:r>
       <w:r>
@@ -5608,7 +5799,7 @@
                     <pic:cNvPicPr/>
                   </pic:nvPicPr>
                   <pic:blipFill>
-                    <a:blip r:embed="rId16"/>
+                    <a:blip r:embed="rId18"/>
                     <a:stretch>
                       <a:fillRect/>
                     </a:stretch>
@@ -5699,7 +5890,7 @@
                     <pic:cNvPicPr/>
                   </pic:nvPicPr>
                   <pic:blipFill>
-                    <a:blip r:embed="rId17"/>
+                    <a:blip r:embed="rId19"/>
                     <a:stretch>
                       <a:fillRect/>
                     </a:stretch>
@@ -5745,7 +5936,7 @@
                     <pic:cNvPicPr/>
                   </pic:nvPicPr>
                   <pic:blipFill>
-                    <a:blip r:embed="rId18"/>
+                    <a:blip r:embed="rId20"/>
                     <a:stretch>
                       <a:fillRect/>
                     </a:stretch>
@@ -6066,6 +6257,7 @@
                 <w:bCs/>
                 <w:noProof/>
               </w:rPr>
+              <w:lastRenderedPageBreak/>
               <w:t>Sara Cameron 21</w:t>
             </w:r>
             <w:r>
@@ -6182,6 +6374,7 @@
                 <w:bCs/>
                 <w:noProof/>
               </w:rPr>
+              <w:lastRenderedPageBreak/>
               <w:t>First team have 3 players</w:t>
             </w:r>
           </w:p>
@@ -6200,6 +6393,7 @@
                 <w:bCs/>
                 <w:noProof/>
               </w:rPr>
+              <w:lastRenderedPageBreak/>
               <w:t>Reserve team have 1 players</w:t>
             </w:r>
           </w:p>
@@ -6214,6 +6408,7 @@
         </w:rPr>
       </w:pPr>
       <w:r>
+        <w:lastRenderedPageBreak/>
         <w:t>Solution</w:t>
       </w:r>
     </w:p>
@@ -6249,7 +6444,6 @@
         <w:rPr>
           <w:noProof/>
         </w:rPr>
-        <w:lastRenderedPageBreak/>
         <w:drawing>
           <wp:inline distT="0" distB="0" distL="0" distR="0" wp14:anchorId="3AF5ACD5" wp14:editId="7DF444A9">
             <wp:extent cx="3705003" cy="1792224"/>
@@ -6266,7 +6460,7 @@
                     <pic:cNvPicPr/>
                   </pic:nvPicPr>
                   <pic:blipFill>
-                    <a:blip r:embed="rId19">
+                    <a:blip r:embed="rId21">
                       <a:extLst>
                         <a:ext uri="{28A0092B-C50C-407E-A947-70E740481C1C}">
                           <a14:useLocalDpi xmlns:a14="http://schemas.microsoft.com/office/drawing/2010/main" val="0"/>
@@ -6371,7 +6565,7 @@
                     <pic:cNvPicPr/>
                   </pic:nvPicPr>
                   <pic:blipFill>
-                    <a:blip r:embed="rId20">
+                    <a:blip r:embed="rId22">
                       <a:extLst>
                         <a:ext uri="{28A0092B-C50C-407E-A947-70E740481C1C}">
                           <a14:useLocalDpi xmlns:a14="http://schemas.microsoft.com/office/drawing/2010/main" val="0"/>
@@ -6446,7 +6640,7 @@
                     <pic:cNvPicPr/>
                   </pic:nvPicPr>
                   <pic:blipFill>
-                    <a:blip r:embed="rId21">
+                    <a:blip r:embed="rId23">
                       <a:extLst>
                         <a:ext uri="{28A0092B-C50C-407E-A947-70E740481C1C}">
                           <a14:useLocalDpi xmlns:a14="http://schemas.microsoft.com/office/drawing/2010/main" val="0"/>
@@ -6501,8 +6695,8 @@
       </w:pPr>
     </w:p>
     <w:sectPr>
-      <w:headerReference w:type="default" r:id="rId22"/>
-      <w:footerReference w:type="default" r:id="rId23"/>
+      <w:headerReference w:type="default" r:id="rId24"/>
+      <w:footerReference w:type="default" r:id="rId25"/>
       <w:pgSz w:w="11909" w:h="16834" w:code="9"/>
       <w:pgMar w:top="567" w:right="737" w:bottom="1077" w:left="737" w:header="567" w:footer="794" w:gutter="0"/>
       <w:cols w:space="720"/>
@@ -6639,7 +6833,7 @@
               <v:stroke joinstyle="miter"/>
               <v:path gradientshapeok="t" o:connecttype="rect"/>
             </v:shapetype>
-            <v:shape id="Text Box 6" o:spid="_x0000_s1026" type="#_x0000_t202" style="position:absolute;margin-left:109.85pt;margin-top:28.05pt;width:40.15pt;height:13pt;z-index:251660288;visibility:visible;mso-wrap-style:square;mso-width-percent:0;mso-height-percent:0;mso-wrap-distance-left:9pt;mso-wrap-distance-top:0;mso-wrap-distance-right:9pt;mso-wrap-distance-bottom:0;mso-position-horizontal:absolute;mso-position-horizontal-relative:text;mso-position-vertical:absolute;mso-position-vertical-relative:text;mso-width-percent:0;mso-height-percent:0;mso-width-relative:page;mso-height-relative:page;v-text-anchor:middle" o:gfxdata="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" filled="f" stroked="f" strokeweight=".5pt">
+            <v:shape id="Text Box 6" o:spid="_x0000_s1026" type="#_x0000_t202" style="position:absolute;margin-left:109.85pt;margin-top:28.05pt;width:40.15pt;height:13pt;z-index:251660288;visibility:visible;mso-wrap-style:square;mso-width-percent:0;mso-height-percent:0;mso-wrap-distance-left:9pt;mso-wrap-distance-top:0;mso-wrap-distance-right:9pt;mso-wrap-distance-bottom:0;mso-position-horizontal:absolute;mso-position-horizontal-relative:text;mso-position-vertical:absolute;mso-position-vertical-relative:text;mso-width-percent:0;mso-height-percent:0;mso-width-relative:page;mso-height-relative:page;v-text-anchor:middle" o:gfxdata="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" filled="f" stroked="f" strokeweight=".5pt">
               <v:textbox inset=".5mm,0,0,0">
                 <w:txbxContent>
                   <w:p>
@@ -6727,12 +6921,21 @@
                             </w:rPr>
                             <w:t xml:space="preserve">© </w:t>
                           </w:r>
+                          <w:proofErr w:type="spellStart"/>
                           <w:r>
                             <w:rPr>
                               <w:sz w:val="17"/>
                               <w:szCs w:val="17"/>
                             </w:rPr>
-                            <w:t xml:space="preserve">SoftUni – </w:t>
+                            <w:t>SoftUni</w:t>
+                          </w:r>
+                          <w:proofErr w:type="spellEnd"/>
+                          <w:r>
+                            <w:rPr>
+                              <w:sz w:val="17"/>
+                              <w:szCs w:val="17"/>
+                            </w:rPr>
+                            <w:t xml:space="preserve"> – </w:t>
                           </w:r>
                           <w:hyperlink r:id="rId1" w:history="1">
                             <w:r>
@@ -7407,11 +7610,7 @@
         </mc:Choice>
         <mc:Fallback>
           <w:pict>
-            <v:shapetype w14:anchorId="2074F399" id="_x0000_t202" coordsize="21600,21600" o:spt="202" path="m,l,21600r21600,l21600,xe">
-              <v:stroke joinstyle="miter"/>
-              <v:path gradientshapeok="t" o:connecttype="rect"/>
-            </v:shapetype>
-            <v:shape id="Text Box 16" o:spid="_x0000_s1027" type="#_x0000_t202" style="position:absolute;margin-left:109pt;margin-top:7pt;width:411.4pt;height:40.45pt;z-index:251657216;visibility:visible;mso-wrap-style:square;mso-width-percent:0;mso-height-percent:0;mso-wrap-distance-left:9pt;mso-wrap-distance-top:0;mso-wrap-distance-right:9pt;mso-wrap-distance-bottom:0;mso-position-horizontal:absolute;mso-position-horizontal-relative:text;mso-position-vertical:absolute;mso-position-vertical-relative:text;mso-width-percent:0;mso-height-percent:0;mso-width-relative:page;mso-height-relative:page;v-text-anchor:top" o:gfxdata="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" filled="f" stroked="f">
+            <v:shape w14:anchorId="2074F399" id="Text Box 16" o:spid="_x0000_s1027" type="#_x0000_t202" style="position:absolute;margin-left:109pt;margin-top:7pt;width:411.4pt;height:40.45pt;z-index:251657216;visibility:visible;mso-wrap-style:square;mso-width-percent:0;mso-height-percent:0;mso-wrap-distance-left:9pt;mso-wrap-distance-top:0;mso-wrap-distance-right:9pt;mso-wrap-distance-bottom:0;mso-position-horizontal:absolute;mso-position-horizontal-relative:text;mso-position-vertical:absolute;mso-position-vertical-relative:text;mso-width-percent:0;mso-height-percent:0;mso-width-relative:page;mso-height-relative:page;v-text-anchor:top" o:gfxdata="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" filled="f" stroked="f">
               <v:textbox inset=".5mm,1.2mm,.5mm,.5mm">
                 <w:txbxContent>
                   <w:p>
@@ -7430,12 +7629,21 @@
                       </w:rPr>
                       <w:t xml:space="preserve">© </w:t>
                     </w:r>
+                    <w:proofErr w:type="spellStart"/>
                     <w:r>
                       <w:rPr>
                         <w:sz w:val="17"/>
                         <w:szCs w:val="17"/>
                       </w:rPr>
-                      <w:t xml:space="preserve">SoftUni – </w:t>
+                      <w:t>SoftUni</w:t>
+                    </w:r>
+                    <w:proofErr w:type="spellEnd"/>
+                    <w:r>
+                      <w:rPr>
+                        <w:sz w:val="17"/>
+                        <w:szCs w:val="17"/>
+                      </w:rPr>
+                      <w:t xml:space="preserve"> – </w:t>
                     </w:r>
                     <w:hyperlink r:id="rId21" w:history="1">
                       <w:r>
@@ -8417,11 +8625,7 @@
         </mc:Choice>
         <mc:Fallback>
           <w:pict>
-            <v:shapetype w14:anchorId="60DB5C39" id="_x0000_t202" coordsize="21600,21600" o:spt="202" path="m,l,21600r21600,l21600,xe">
-              <v:stroke joinstyle="miter"/>
-              <v:path gradientshapeok="t" o:connecttype="rect"/>
-            </v:shapetype>
-            <v:shape id="Text Box 4" o:spid="_x0000_s1028" type="#_x0000_t202" style="position:absolute;margin-left:444.65pt;margin-top:26.95pt;width:70.9pt;height:15.9pt;z-index:251663360;visibility:visible;mso-wrap-style:square;mso-width-percent:0;mso-height-percent:0;mso-wrap-distance-left:9pt;mso-wrap-distance-top:0;mso-wrap-distance-right:9pt;mso-wrap-distance-bottom:0;mso-position-horizontal:absolute;mso-position-horizontal-relative:text;mso-position-vertical:absolute;mso-position-vertical-relative:text;mso-width-percent:0;mso-height-percent:0;mso-width-relative:page;mso-height-relative:page;v-text-anchor:middle" o:gfxdata="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" filled="f" stroked="f" strokeweight=".5pt">
+            <v:shape w14:anchorId="60DB5C39" id="Text Box 4" o:spid="_x0000_s1028" type="#_x0000_t202" style="position:absolute;margin-left:444.65pt;margin-top:26.95pt;width:70.9pt;height:15.9pt;z-index:251663360;visibility:visible;mso-wrap-style:square;mso-width-percent:0;mso-height-percent:0;mso-wrap-distance-left:9pt;mso-wrap-distance-top:0;mso-wrap-distance-right:9pt;mso-wrap-distance-bottom:0;mso-position-horizontal:absolute;mso-position-horizontal-relative:text;mso-position-vertical:absolute;mso-position-vertical-relative:text;mso-width-percent:0;mso-height-percent:0;mso-width-relative:page;mso-height-relative:page;v-text-anchor:middle" o:gfxdata="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" filled="f" stroked="f" strokeweight=".5pt">
               <v:textbox inset="0,0,0,0">
                 <w:txbxContent>
                   <w:p>
@@ -13262,6 +13466,7 @@
     <w:lsdException w:name="HTML Sample" w:semiHidden="1" w:unhideWhenUsed="1"/>
     <w:lsdException w:name="HTML Typewriter" w:semiHidden="1" w:unhideWhenUsed="1"/>
     <w:lsdException w:name="HTML Variable" w:semiHidden="1" w:unhideWhenUsed="1"/>
+    <w:lsdException w:name="Normal Table" w:semiHidden="1" w:unhideWhenUsed="1"/>
     <w:lsdException w:name="annotation subject" w:semiHidden="1" w:unhideWhenUsed="1"/>
     <w:lsdException w:name="No List" w:semiHidden="1" w:unhideWhenUsed="1"/>
     <w:lsdException w:name="Outline List 1" w:semiHidden="1" w:unhideWhenUsed="1"/>
@@ -13304,8 +13509,11 @@
     <w:lsdException w:name="Table Contemporary" w:semiHidden="1" w:unhideWhenUsed="1"/>
     <w:lsdException w:name="Table Elegant" w:semiHidden="1" w:unhideWhenUsed="1"/>
     <w:lsdException w:name="Table Professional" w:semiHidden="1" w:unhideWhenUsed="1"/>
+    <w:lsdException w:name="Table Subtle 1" w:semiHidden="1" w:unhideWhenUsed="1"/>
     <w:lsdException w:name="Table Subtle 2" w:semiHidden="1" w:unhideWhenUsed="1"/>
     <w:lsdException w:name="Table Web 1" w:semiHidden="1" w:unhideWhenUsed="1"/>
+    <w:lsdException w:name="Table Web 2" w:semiHidden="1" w:unhideWhenUsed="1"/>
+    <w:lsdException w:name="Table Web 3" w:semiHidden="1" w:unhideWhenUsed="1"/>
     <w:lsdException w:name="Balloon Text" w:semiHidden="1" w:unhideWhenUsed="1"/>
     <w:lsdException w:name="Table Grid" w:uiPriority="59"/>
     <w:lsdException w:name="Table Theme" w:semiHidden="1" w:unhideWhenUsed="1"/>
@@ -13979,6 +14187,18 @@
       <w:shd w:val="clear" w:color="auto" w:fill="E1DFDD"/>
     </w:rPr>
   </w:style>
+  <w:style w:type="character" w:styleId="UnresolvedMention">
+    <w:name w:val="Unresolved Mention"/>
+    <w:basedOn w:val="DefaultParagraphFont"/>
+    <w:uiPriority w:val="99"/>
+    <w:semiHidden/>
+    <w:unhideWhenUsed/>
+    <w:rsid w:val="001F0954"/>
+    <w:rPr>
+      <w:color w:val="605E5C"/>
+      <w:shd w:val="clear" w:color="auto" w:fill="E1DFDD"/>
+    </w:rPr>
+  </w:style>
 </w:styles>
 </file>
 

</xml_diff>